<commit_message>
Week 4 workshop. Deliverable 2 started
</commit_message>
<xml_diff>
--- a/Logbook.docx
+++ b/Logbook.docx
@@ -180,13 +180,13 @@
         <w:tblLook w:val="04A0" w:firstRow="1" w:lastRow="0" w:firstColumn="1" w:lastColumn="0" w:noHBand="0" w:noVBand="1"/>
       </w:tblPr>
       <w:tblGrid>
-        <w:gridCol w:w="1555"/>
-        <w:gridCol w:w="8901"/>
+        <w:gridCol w:w="1082"/>
+        <w:gridCol w:w="9374"/>
       </w:tblGrid>
       <w:tr>
         <w:tc>
           <w:tcPr>
-            <w:tcW w:w="1555" w:type="dxa"/>
+            <w:tcW w:w="1082" w:type="dxa"/>
             <w:shd w:val="clear" w:color="auto" w:fill="0033CC"/>
           </w:tcPr>
           <w:p>
@@ -210,7 +210,7 @@
         </w:tc>
         <w:tc>
           <w:tcPr>
-            <w:tcW w:w="8901" w:type="dxa"/>
+            <w:tcW w:w="9374" w:type="dxa"/>
             <w:shd w:val="clear" w:color="auto" w:fill="0033CC"/>
           </w:tcPr>
           <w:p>
@@ -236,7 +236,7 @@
       <w:tr>
         <w:tc>
           <w:tcPr>
-            <w:tcW w:w="1555" w:type="dxa"/>
+            <w:tcW w:w="1082" w:type="dxa"/>
           </w:tcPr>
           <w:p>
             <w:pPr>
@@ -250,7 +250,7 @@
         </w:tc>
         <w:tc>
           <w:tcPr>
-            <w:tcW w:w="8901" w:type="dxa"/>
+            <w:tcW w:w="9374" w:type="dxa"/>
           </w:tcPr>
           <w:p>
             <w:pPr>
@@ -377,7 +377,7 @@
       <w:tr>
         <w:tc>
           <w:tcPr>
-            <w:tcW w:w="1555" w:type="dxa"/>
+            <w:tcW w:w="1082" w:type="dxa"/>
           </w:tcPr>
           <w:p>
             <w:pPr>
@@ -405,7 +405,7 @@
         </w:tc>
         <w:tc>
           <w:tcPr>
-            <w:tcW w:w="8901" w:type="dxa"/>
+            <w:tcW w:w="9374" w:type="dxa"/>
           </w:tcPr>
           <w:p>
             <w:pPr>
@@ -528,7 +528,7 @@
       <w:tr>
         <w:tc>
           <w:tcPr>
-            <w:tcW w:w="1555" w:type="dxa"/>
+            <w:tcW w:w="1082" w:type="dxa"/>
           </w:tcPr>
           <w:p>
             <w:pPr>
@@ -550,7 +550,7 @@
         </w:tc>
         <w:tc>
           <w:tcPr>
-            <w:tcW w:w="8901" w:type="dxa"/>
+            <w:tcW w:w="9374" w:type="dxa"/>
           </w:tcPr>
           <w:p>
             <w:pPr>
@@ -767,7 +767,7 @@
       <w:tr>
         <w:tc>
           <w:tcPr>
-            <w:tcW w:w="1555" w:type="dxa"/>
+            <w:tcW w:w="1082" w:type="dxa"/>
           </w:tcPr>
           <w:p>
             <w:pPr>
@@ -789,7 +789,7 @@
         </w:tc>
         <w:tc>
           <w:tcPr>
-            <w:tcW w:w="8901" w:type="dxa"/>
+            <w:tcW w:w="9374" w:type="dxa"/>
           </w:tcPr>
           <w:p>
             <w:pPr>
@@ -908,10 +908,26 @@
           </w:p>
         </w:tc>
       </w:tr>
+    </w:tbl>
+    <w:p>
+      <w:r>
+        <w:br w:type="page"/>
+      </w:r>
+    </w:p>
+    <w:tbl>
+      <w:tblPr>
+        <w:tblStyle w:val="TableGrid"/>
+        <w:tblW w:w="0" w:type="auto"/>
+        <w:tblLook w:val="04A0" w:firstRow="1" w:lastRow="0" w:firstColumn="1" w:lastColumn="0" w:noHBand="0" w:noVBand="1"/>
+      </w:tblPr>
+      <w:tblGrid>
+        <w:gridCol w:w="1184"/>
+        <w:gridCol w:w="9272"/>
+      </w:tblGrid>
       <w:tr>
         <w:tc>
           <w:tcPr>
-            <w:tcW w:w="1555" w:type="dxa"/>
+            <w:tcW w:w="1082" w:type="dxa"/>
           </w:tcPr>
           <w:p>
             <w:pPr>
@@ -927,13 +943,14 @@
                 <w:bCs/>
                 <w:color w:val="FF0000"/>
               </w:rPr>
+              <w:lastRenderedPageBreak/>
               <w:t>9/04/2025</w:t>
             </w:r>
           </w:p>
         </w:tc>
         <w:tc>
           <w:tcPr>
-            <w:tcW w:w="8901" w:type="dxa"/>
+            <w:tcW w:w="9374" w:type="dxa"/>
           </w:tcPr>
           <w:p>
             <w:pPr>
@@ -974,12 +991,260 @@
               <w:t>Attended the week 3 workshop</w:t>
             </w:r>
           </w:p>
+          <w:p>
+            <w:pPr>
+              <w:pStyle w:val="ListParagraph"/>
+              <w:numPr>
+                <w:ilvl w:val="0"/>
+                <w:numId w:val="4"/>
+              </w:numPr>
+              <w:rPr>
+                <w:b/>
+                <w:bCs/>
+                <w:color w:val="FF0000"/>
+              </w:rPr>
+            </w:pPr>
+            <w:r>
+              <w:rPr>
+                <w:b/>
+                <w:bCs/>
+                <w:color w:val="FF0000"/>
+              </w:rPr>
+              <w:t>Updated inventor, again. (Woo….)</w:t>
+            </w:r>
+          </w:p>
+          <w:p>
+            <w:pPr>
+              <w:pStyle w:val="ListParagraph"/>
+              <w:numPr>
+                <w:ilvl w:val="0"/>
+                <w:numId w:val="4"/>
+              </w:numPr>
+              <w:rPr>
+                <w:b/>
+                <w:bCs/>
+                <w:color w:val="FF0000"/>
+              </w:rPr>
+            </w:pPr>
+            <w:r>
+              <w:rPr>
+                <w:b/>
+                <w:bCs/>
+                <w:color w:val="FF0000"/>
+              </w:rPr>
+              <w:t>Updated my design drawing template as part of updating inventor</w:t>
+            </w:r>
+            <w:r>
+              <w:rPr>
+                <w:b/>
+                <w:bCs/>
+                <w:color w:val="FF0000"/>
+              </w:rPr>
+              <w:t xml:space="preserve"> to meet standard Australian guidelines</w:t>
+            </w:r>
+          </w:p>
+          <w:p>
+            <w:pPr>
+              <w:pStyle w:val="ListParagraph"/>
+              <w:numPr>
+                <w:ilvl w:val="0"/>
+                <w:numId w:val="4"/>
+              </w:numPr>
+              <w:rPr>
+                <w:b/>
+                <w:bCs/>
+                <w:color w:val="FF0000"/>
+              </w:rPr>
+            </w:pPr>
+            <w:r>
+              <w:rPr>
+                <w:b/>
+                <w:bCs/>
+                <w:color w:val="FF0000"/>
+              </w:rPr>
+              <w:t>Finished deliverable 3</w:t>
+            </w:r>
+          </w:p>
+          <w:p>
+            <w:pPr>
+              <w:pStyle w:val="ListParagraph"/>
+              <w:numPr>
+                <w:ilvl w:val="0"/>
+                <w:numId w:val="4"/>
+              </w:numPr>
+              <w:rPr>
+                <w:b/>
+                <w:bCs/>
+                <w:color w:val="FF0000"/>
+              </w:rPr>
+            </w:pPr>
+            <w:r>
+              <w:rPr>
+                <w:b/>
+                <w:bCs/>
+                <w:color w:val="FF0000"/>
+              </w:rPr>
+              <w:t>Received guidance on later deliverables regarding the resolution of required design, assumptions.</w:t>
+            </w:r>
+          </w:p>
+          <w:p>
+            <w:pPr>
+              <w:rPr>
+                <w:b/>
+                <w:bCs/>
+                <w:color w:val="FF0000"/>
+              </w:rPr>
+            </w:pPr>
+            <w:r>
+              <w:rPr>
+                <w:noProof/>
+              </w:rPr>
+              <w:drawing>
+                <wp:inline distT="0" distB="0" distL="0" distR="0" wp14:anchorId="1D29A4C1" wp14:editId="3156712C">
+                  <wp:extent cx="5156200" cy="2975185"/>
+                  <wp:effectExtent l="0" t="0" r="6350" b="0"/>
+                  <wp:docPr id="605730442" name="Picture 1"/>
+                  <wp:cNvGraphicFramePr>
+                    <a:graphicFrameLocks xmlns:a="http://schemas.openxmlformats.org/drawingml/2006/main" noChangeAspect="1"/>
+                  </wp:cNvGraphicFramePr>
+                  <a:graphic xmlns:a="http://schemas.openxmlformats.org/drawingml/2006/main">
+                    <a:graphicData uri="http://schemas.openxmlformats.org/drawingml/2006/picture">
+                      <pic:pic xmlns:pic="http://schemas.openxmlformats.org/drawingml/2006/picture">
+                        <pic:nvPicPr>
+                          <pic:cNvPr id="605730442" name=""/>
+                          <pic:cNvPicPr/>
+                        </pic:nvPicPr>
+                        <pic:blipFill>
+                          <a:blip r:embed="rId11"/>
+                          <a:stretch>
+                            <a:fillRect/>
+                          </a:stretch>
+                        </pic:blipFill>
+                        <pic:spPr>
+                          <a:xfrm>
+                            <a:off x="0" y="0"/>
+                            <a:ext cx="5171934" cy="2984264"/>
+                          </a:xfrm>
+                          <a:prstGeom prst="rect">
+                            <a:avLst/>
+                          </a:prstGeom>
+                        </pic:spPr>
+                      </pic:pic>
+                    </a:graphicData>
+                  </a:graphic>
+                </wp:inline>
+              </w:drawing>
+            </w:r>
+          </w:p>
+          <w:p>
+            <w:pPr>
+              <w:rPr>
+                <w:b/>
+                <w:bCs/>
+                <w:color w:val="FF0000"/>
+              </w:rPr>
+            </w:pPr>
+            <w:r>
+              <w:rPr>
+                <w:b/>
+                <w:bCs/>
+                <w:color w:val="FF0000"/>
+              </w:rPr>
+              <w:t>Design Template</w:t>
+            </w:r>
+          </w:p>
+          <w:p>
+            <w:pPr>
+              <w:rPr>
+                <w:b/>
+                <w:bCs/>
+                <w:color w:val="FF0000"/>
+              </w:rPr>
+            </w:pPr>
+            <w:r>
+              <w:rPr>
+                <w:b/>
+                <w:bCs/>
+                <w:color w:val="FF0000"/>
+              </w:rPr>
+              <w:t>Updated github with Deliverable 1</w:t>
+            </w:r>
+          </w:p>
+          <w:p>
+            <w:pPr>
+              <w:rPr>
+                <w:b/>
+                <w:bCs/>
+                <w:color w:val="FF0000"/>
+              </w:rPr>
+            </w:pPr>
+            <w:r>
+              <w:rPr>
+                <w:b/>
+                <w:bCs/>
+                <w:noProof/>
+                <w:color w:val="FF0000"/>
+              </w:rPr>
+              <w:drawing>
+                <wp:inline distT="0" distB="0" distL="0" distR="0" wp14:anchorId="7872FCB3" wp14:editId="1C014A69">
+                  <wp:extent cx="3785201" cy="3086100"/>
+                  <wp:effectExtent l="0" t="0" r="6350" b="0"/>
+                  <wp:docPr id="933861042" name="Picture 1"/>
+                  <wp:cNvGraphicFramePr>
+                    <a:graphicFrameLocks xmlns:a="http://schemas.openxmlformats.org/drawingml/2006/main" noChangeAspect="1"/>
+                  </wp:cNvGraphicFramePr>
+                  <a:graphic xmlns:a="http://schemas.openxmlformats.org/drawingml/2006/main">
+                    <a:graphicData uri="http://schemas.openxmlformats.org/drawingml/2006/picture">
+                      <pic:pic xmlns:pic="http://schemas.openxmlformats.org/drawingml/2006/picture">
+                        <pic:nvPicPr>
+                          <pic:cNvPr id="933861042" name=""/>
+                          <pic:cNvPicPr/>
+                        </pic:nvPicPr>
+                        <pic:blipFill>
+                          <a:blip r:embed="rId12"/>
+                          <a:stretch>
+                            <a:fillRect/>
+                          </a:stretch>
+                        </pic:blipFill>
+                        <pic:spPr>
+                          <a:xfrm>
+                            <a:off x="0" y="0"/>
+                            <a:ext cx="3787482" cy="3087960"/>
+                          </a:xfrm>
+                          <a:prstGeom prst="rect">
+                            <a:avLst/>
+                          </a:prstGeom>
+                        </pic:spPr>
+                      </pic:pic>
+                    </a:graphicData>
+                  </a:graphic>
+                </wp:inline>
+              </w:drawing>
+            </w:r>
+          </w:p>
+          <w:p>
+            <w:pPr>
+              <w:rPr>
+                <w:b/>
+                <w:bCs/>
+                <w:color w:val="FF0000"/>
+              </w:rPr>
+            </w:pPr>
+            <w:r>
+              <w:rPr>
+                <w:b/>
+                <w:bCs/>
+                <w:color w:val="FF0000"/>
+              </w:rPr>
+              <w:t>Sample of Deliverable 1</w:t>
+            </w:r>
+          </w:p>
         </w:tc>
       </w:tr>
       <w:tr>
         <w:tc>
           <w:tcPr>
-            <w:tcW w:w="1555" w:type="dxa"/>
+            <w:tcW w:w="1082" w:type="dxa"/>
           </w:tcPr>
           <w:p>
             <w:pPr>
@@ -993,7 +1258,7 @@
         </w:tc>
         <w:tc>
           <w:tcPr>
-            <w:tcW w:w="8901" w:type="dxa"/>
+            <w:tcW w:w="9374" w:type="dxa"/>
           </w:tcPr>
           <w:p>
             <w:pPr>
@@ -1060,7 +1325,7 @@
       <w:tr>
         <w:tc>
           <w:tcPr>
-            <w:tcW w:w="1555" w:type="dxa"/>
+            <w:tcW w:w="1082" w:type="dxa"/>
           </w:tcPr>
           <w:p>
             <w:pPr>
@@ -1074,7 +1339,7 @@
         </w:tc>
         <w:tc>
           <w:tcPr>
-            <w:tcW w:w="8901" w:type="dxa"/>
+            <w:tcW w:w="9374" w:type="dxa"/>
           </w:tcPr>
           <w:p>
             <w:pPr>
@@ -1141,6 +1406,7 @@
                 <w:bCs/>
                 <w:color w:val="FF0000"/>
               </w:rPr>
+              <w:lastRenderedPageBreak/>
               <w:t>Asked team members about research document</w:t>
             </w:r>
           </w:p>
@@ -1149,7 +1415,7 @@
       <w:tr>
         <w:tc>
           <w:tcPr>
-            <w:tcW w:w="1555" w:type="dxa"/>
+            <w:tcW w:w="1082" w:type="dxa"/>
           </w:tcPr>
           <w:p>
             <w:pPr>
@@ -1159,14 +1425,165 @@
                 <w:color w:val="FF0000"/>
               </w:rPr>
             </w:pPr>
+            <w:r>
+              <w:rPr>
+                <w:b/>
+                <w:bCs/>
+                <w:color w:val="FF0000"/>
+              </w:rPr>
+              <w:lastRenderedPageBreak/>
+              <w:t>11/04/25</w:t>
+            </w:r>
           </w:p>
         </w:tc>
         <w:tc>
           <w:tcPr>
-            <w:tcW w:w="8901" w:type="dxa"/>
+            <w:tcW w:w="9374" w:type="dxa"/>
           </w:tcPr>
           <w:p>
             <w:pPr>
+              <w:rPr>
+                <w:b/>
+                <w:bCs/>
+                <w:color w:val="FF0000"/>
+              </w:rPr>
+            </w:pPr>
+            <w:r>
+              <w:rPr>
+                <w:b/>
+                <w:bCs/>
+                <w:color w:val="FF0000"/>
+              </w:rPr>
+              <w:t>Researched conceptual designs for cubesats</w:t>
+            </w:r>
+          </w:p>
+          <w:p>
+            <w:pPr>
+              <w:pStyle w:val="ListParagraph"/>
+              <w:numPr>
+                <w:ilvl w:val="0"/>
+                <w:numId w:val="4"/>
+              </w:numPr>
+              <w:rPr>
+                <w:b/>
+                <w:bCs/>
+                <w:color w:val="FF0000"/>
+              </w:rPr>
+            </w:pPr>
+            <w:hyperlink r:id="rId13" w:history="1">
+              <w:r>
+                <w:rPr>
+                  <w:rStyle w:val="Hyperlink"/>
+                  <w:b/>
+                  <w:bCs/>
+                </w:rPr>
+                <w:t>https://pressbooks-dev.oer.hawaii.edu/epet302/chapter/4-6-structural-analysis/</w:t>
+              </w:r>
+            </w:hyperlink>
+          </w:p>
+          <w:p>
+            <w:pPr>
+              <w:pStyle w:val="ListParagraph"/>
+              <w:numPr>
+                <w:ilvl w:val="0"/>
+                <w:numId w:val="4"/>
+              </w:numPr>
+              <w:rPr>
+                <w:b/>
+                <w:bCs/>
+                <w:color w:val="FF0000"/>
+              </w:rPr>
+            </w:pPr>
+            <w:hyperlink r:id="rId14" w:history="1">
+              <w:r>
+                <w:rPr>
+                  <w:rStyle w:val="Hyperlink"/>
+                  <w:b/>
+                  <w:bCs/>
+                </w:rPr>
+                <w:t>https://www.researchgate.net/publication/317209080_CubeSat_System_Structural_Design</w:t>
+              </w:r>
+            </w:hyperlink>
+          </w:p>
+          <w:p>
+            <w:pPr>
+              <w:rPr>
+                <w:b/>
+                <w:bCs/>
+                <w:color w:val="FF0000"/>
+              </w:rPr>
+            </w:pPr>
+          </w:p>
+          <w:p>
+            <w:pPr>
+              <w:rPr>
+                <w:b/>
+                <w:bCs/>
+                <w:color w:val="FF0000"/>
+              </w:rPr>
+            </w:pPr>
+            <w:r>
+              <w:rPr>
+                <w:b/>
+                <w:bCs/>
+                <w:color w:val="FF0000"/>
+              </w:rPr>
+              <w:t>Read and took notes on NASA cubesat structures documentation</w:t>
+            </w:r>
+          </w:p>
+          <w:p>
+            <w:pPr>
+              <w:pStyle w:val="ListParagraph"/>
+              <w:numPr>
+                <w:ilvl w:val="0"/>
+                <w:numId w:val="4"/>
+              </w:numPr>
+              <w:rPr>
+                <w:b/>
+                <w:bCs/>
+                <w:color w:val="FF0000"/>
+              </w:rPr>
+            </w:pPr>
+            <w:hyperlink r:id="rId15" w:history="1">
+              <w:r>
+                <w:rPr>
+                  <w:rStyle w:val="Hyperlink"/>
+                  <w:b/>
+                  <w:bCs/>
+                </w:rPr>
+                <w:t>https://www.nasa.gov/smallsat-institute/sst-soa/structures-materials-and-mechanisms/</w:t>
+              </w:r>
+            </w:hyperlink>
+          </w:p>
+          <w:p>
+            <w:pPr>
+              <w:pStyle w:val="ListParagraph"/>
+              <w:numPr>
+                <w:ilvl w:val="0"/>
+                <w:numId w:val="4"/>
+              </w:numPr>
+              <w:rPr>
+                <w:b/>
+                <w:bCs/>
+                <w:color w:val="FF0000"/>
+              </w:rPr>
+            </w:pPr>
+            <w:r>
+              <w:rPr>
+                <w:b/>
+                <w:bCs/>
+                <w:color w:val="FF0000"/>
+              </w:rPr>
+              <w:t>6.2.4 particularly relevant</w:t>
+            </w:r>
+          </w:p>
+          <w:p>
+            <w:pPr>
+              <w:pStyle w:val="ListParagraph"/>
+              <w:numPr>
+                <w:ilvl w:val="0"/>
+                <w:numId w:val="4"/>
+              </w:numPr>
               <w:rPr>
                 <w:b/>
                 <w:bCs/>
@@ -1179,7 +1596,7 @@
       <w:tr>
         <w:tc>
           <w:tcPr>
-            <w:tcW w:w="1555" w:type="dxa"/>
+            <w:tcW w:w="1082" w:type="dxa"/>
           </w:tcPr>
           <w:p>
             <w:pPr>
@@ -1189,11 +1606,19 @@
                 <w:color w:val="FF0000"/>
               </w:rPr>
             </w:pPr>
+            <w:r>
+              <w:rPr>
+                <w:b/>
+                <w:bCs/>
+                <w:color w:val="FF0000"/>
+              </w:rPr>
+              <w:t>13/04/25</w:t>
+            </w:r>
           </w:p>
         </w:tc>
         <w:tc>
           <w:tcPr>
-            <w:tcW w:w="8901" w:type="dxa"/>
+            <w:tcW w:w="9374" w:type="dxa"/>
           </w:tcPr>
           <w:p>
             <w:pPr>
@@ -1203,13 +1628,81 @@
                 <w:color w:val="FF0000"/>
               </w:rPr>
             </w:pPr>
+            <w:r>
+              <w:rPr>
+                <w:b/>
+                <w:bCs/>
+                <w:color w:val="FF0000"/>
+              </w:rPr>
+              <w:t>Researched COTS cubesat designs</w:t>
+            </w:r>
+          </w:p>
+          <w:p>
+            <w:pPr>
+              <w:pStyle w:val="ListParagraph"/>
+              <w:numPr>
+                <w:ilvl w:val="0"/>
+                <w:numId w:val="4"/>
+              </w:numPr>
+              <w:rPr>
+                <w:b/>
+                <w:bCs/>
+                <w:color w:val="FF0000"/>
+              </w:rPr>
+            </w:pPr>
+            <w:r>
+              <w:rPr>
+                <w:b/>
+                <w:bCs/>
+                <w:color w:val="FF0000"/>
+              </w:rPr>
+              <w:t>E</w:t>
+            </w:r>
+            <w:r>
+              <w:rPr>
+                <w:b/>
+                <w:bCs/>
+                <w:color w:val="FF0000"/>
+              </w:rPr>
+              <w:t xml:space="preserve">XA KRATOS 1U </w:t>
+            </w:r>
+            <w:r>
+              <w:rPr>
+                <w:b/>
+                <w:bCs/>
+                <w:color w:val="FF0000"/>
+              </w:rPr>
+              <w:t>platform</w:t>
+            </w:r>
+          </w:p>
+          <w:p>
+            <w:pPr>
+              <w:pStyle w:val="ListParagraph"/>
+              <w:numPr>
+                <w:ilvl w:val="0"/>
+                <w:numId w:val="4"/>
+              </w:numPr>
+              <w:rPr>
+                <w:b/>
+                <w:bCs/>
+                <w:color w:val="FF0000"/>
+              </w:rPr>
+            </w:pPr>
+            <w:r>
+              <w:rPr>
+                <w:b/>
+                <w:bCs/>
+                <w:color w:val="FF0000"/>
+              </w:rPr>
+              <w:t>Pumpkin CubeSat Kit</w:t>
+            </w:r>
           </w:p>
         </w:tc>
       </w:tr>
       <w:tr>
         <w:tc>
           <w:tcPr>
-            <w:tcW w:w="1555" w:type="dxa"/>
+            <w:tcW w:w="1082" w:type="dxa"/>
           </w:tcPr>
           <w:p>
             <w:pPr>
@@ -1219,12 +1712,37 @@
                 <w:color w:val="FF0000"/>
               </w:rPr>
             </w:pPr>
+            <w:r>
+              <w:rPr>
+                <w:b/>
+                <w:bCs/>
+                <w:color w:val="FF0000"/>
+              </w:rPr>
+              <w:t>16/04/25</w:t>
+            </w:r>
           </w:p>
         </w:tc>
         <w:tc>
           <w:tcPr>
-            <w:tcW w:w="8901" w:type="dxa"/>
+            <w:tcW w:w="9374" w:type="dxa"/>
           </w:tcPr>
+          <w:p>
+            <w:pPr>
+              <w:rPr>
+                <w:b/>
+                <w:bCs/>
+                <w:color w:val="FF0000"/>
+              </w:rPr>
+            </w:pPr>
+            <w:r>
+              <w:rPr>
+                <w:b/>
+                <w:bCs/>
+                <w:color w:val="FF0000"/>
+              </w:rPr>
+              <w:t>Week 4 Workshop</w:t>
+            </w:r>
+          </w:p>
           <w:p>
             <w:pPr>
               <w:rPr>
@@ -1239,7 +1757,7 @@
       <w:tr>
         <w:tc>
           <w:tcPr>
-            <w:tcW w:w="1555" w:type="dxa"/>
+            <w:tcW w:w="1082" w:type="dxa"/>
           </w:tcPr>
           <w:p>
             <w:pPr>
@@ -1253,7 +1771,7 @@
         </w:tc>
         <w:tc>
           <w:tcPr>
-            <w:tcW w:w="8901" w:type="dxa"/>
+            <w:tcW w:w="9374" w:type="dxa"/>
           </w:tcPr>
           <w:p>
             <w:pPr>
@@ -1269,7 +1787,7 @@
       <w:tr>
         <w:tc>
           <w:tcPr>
-            <w:tcW w:w="1555" w:type="dxa"/>
+            <w:tcW w:w="1082" w:type="dxa"/>
           </w:tcPr>
           <w:p>
             <w:pPr>
@@ -1283,7 +1801,7 @@
         </w:tc>
         <w:tc>
           <w:tcPr>
-            <w:tcW w:w="8901" w:type="dxa"/>
+            <w:tcW w:w="9374" w:type="dxa"/>
           </w:tcPr>
           <w:p>
             <w:pPr>
@@ -1305,7 +1823,7 @@
           <w:color w:val="FF0000"/>
         </w:rPr>
         <w:sectPr>
-          <w:headerReference w:type="default" r:id="rId11"/>
+          <w:headerReference w:type="default" r:id="rId16"/>
           <w:pgSz w:w="11906" w:h="16838"/>
           <w:pgMar w:top="720" w:right="720" w:bottom="720" w:left="720" w:header="708" w:footer="708" w:gutter="0"/>
           <w:cols w:space="708"/>
@@ -2456,7 +2974,6 @@
   <w:style w:type="character" w:default="1" w:styleId="DefaultParagraphFont">
     <w:name w:val="Default Paragraph Font"/>
     <w:uiPriority w:val="1"/>
-    <w:semiHidden/>
     <w:unhideWhenUsed/>
   </w:style>
   <w:style w:type="table" w:default="1" w:styleId="TableNormal">
@@ -2903,6 +3420,29 @@
       </w:tblBorders>
     </w:tblPr>
   </w:style>
+  <w:style w:type="character" w:styleId="Hyperlink">
+    <w:name w:val="Hyperlink"/>
+    <w:basedOn w:val="DefaultParagraphFont"/>
+    <w:uiPriority w:val="99"/>
+    <w:unhideWhenUsed/>
+    <w:rsid w:val="00613E05"/>
+    <w:rPr>
+      <w:color w:val="467886" w:themeColor="hyperlink"/>
+      <w:u w:val="single"/>
+    </w:rPr>
+  </w:style>
+  <w:style w:type="character" w:styleId="UnresolvedMention">
+    <w:name w:val="Unresolved Mention"/>
+    <w:basedOn w:val="DefaultParagraphFont"/>
+    <w:uiPriority w:val="99"/>
+    <w:semiHidden/>
+    <w:unhideWhenUsed/>
+    <w:rsid w:val="00613E05"/>
+    <w:rPr>
+      <w:color w:val="605E5C"/>
+      <w:shd w:val="clear" w:color="auto" w:fill="E1DFDD"/>
+    </w:rPr>
+  </w:style>
 </w:styles>
 </file>
 
@@ -3168,27 +3708,6 @@
 </file>
 
 <file path=customXml/item1.xml><?xml version="1.0" encoding="utf-8"?>
-<p:properties xmlns:p="http://schemas.microsoft.com/office/2006/metadata/properties" xmlns:xsi="http://www.w3.org/2001/XMLSchema-instance" xmlns:pc="http://schemas.microsoft.com/office/infopath/2007/PartnerControls">
-  <documentManagement>
-    <Notes xmlns="264067a4-6ff4-4005-95e6-13a3ef043fcd" xsi:nil="true"/>
-    <TaxCatchAll xmlns="3a89f2d8-658c-47d7-b899-3618a145c215" xsi:nil="true"/>
-    <lcf76f155ced4ddcb4097134ff3c332f xmlns="264067a4-6ff4-4005-95e6-13a3ef043fcd">
-      <Terms xmlns="http://schemas.microsoft.com/office/infopath/2007/PartnerControls"/>
-    </lcf76f155ced4ddcb4097134ff3c332f>
-  </documentManagement>
-</p:properties>
-</file>
-
-<file path=customXml/item2.xml><?xml version="1.0" encoding="utf-8"?>
-<?mso-contentType ?>
-<FormTemplates xmlns="http://schemas.microsoft.com/sharepoint/v3/contenttype/forms">
-  <Display>DocumentLibraryForm</Display>
-  <Edit>DocumentLibraryForm</Edit>
-  <New>DocumentLibraryForm</New>
-</FormTemplates>
-</file>
-
-<file path=customXml/item3.xml><?xml version="1.0" encoding="utf-8"?>
 <ct:contentTypeSchema xmlns:ct="http://schemas.microsoft.com/office/2006/metadata/contentType" xmlns:ma="http://schemas.microsoft.com/office/2006/metadata/properties/metaAttributes" ct:_="" ma:_="" ma:contentTypeName="Document" ma:contentTypeID="0x01010032CC0C5FDACB5B4CBE558D041CB917A5" ma:contentTypeVersion="16" ma:contentTypeDescription="Create a new document." ma:contentTypeScope="" ma:versionID="d26a00d7dc3d2d574a033de7de6cf72b">
   <xsd:schema xmlns:xsd="http://www.w3.org/2001/XMLSchema" xmlns:xs="http://www.w3.org/2001/XMLSchema" xmlns:p="http://schemas.microsoft.com/office/2006/metadata/properties" xmlns:ns2="264067a4-6ff4-4005-95e6-13a3ef043fcd" xmlns:ns3="3a89f2d8-658c-47d7-b899-3618a145c215" targetNamespace="http://schemas.microsoft.com/office/2006/metadata/properties" ma:root="true" ma:fieldsID="51813dd405649e64fe93f2657bf428f1" ns2:_="" ns3:_="">
     <xsd:import namespace="264067a4-6ff4-4005-95e6-13a3ef043fcd"/>
@@ -3431,26 +3950,28 @@
 </ct:contentTypeSchema>
 </file>
 
-<file path=customXml/itemProps1.xml><?xml version="1.0" encoding="utf-8"?>
-<ds:datastoreItem xmlns:ds="http://schemas.openxmlformats.org/officeDocument/2006/customXml" ds:itemID="{C3D5DD66-C842-49E7-9C9D-87B891B0110C}">
-  <ds:schemaRefs>
-    <ds:schemaRef ds:uri="http://schemas.microsoft.com/office/2006/metadata/properties"/>
-    <ds:schemaRef ds:uri="http://schemas.microsoft.com/office/infopath/2007/PartnerControls"/>
-    <ds:schemaRef ds:uri="264067a4-6ff4-4005-95e6-13a3ef043fcd"/>
-    <ds:schemaRef ds:uri="3a89f2d8-658c-47d7-b899-3618a145c215"/>
-  </ds:schemaRefs>
-</ds:datastoreItem>
+<file path=customXml/item2.xml><?xml version="1.0" encoding="utf-8"?>
+<?mso-contentType ?>
+<FormTemplates xmlns="http://schemas.microsoft.com/sharepoint/v3/contenttype/forms">
+  <Display>DocumentLibraryForm</Display>
+  <Edit>DocumentLibraryForm</Edit>
+  <New>DocumentLibraryForm</New>
+</FormTemplates>
 </file>
 
-<file path=customXml/itemProps2.xml><?xml version="1.0" encoding="utf-8"?>
-<ds:datastoreItem xmlns:ds="http://schemas.openxmlformats.org/officeDocument/2006/customXml" ds:itemID="{142EF5A2-B102-444B-8CA7-573B2C834BF5}">
-  <ds:schemaRefs>
-    <ds:schemaRef ds:uri="http://schemas.microsoft.com/sharepoint/v3/contenttype/forms"/>
-  </ds:schemaRefs>
-</ds:datastoreItem>
+<file path=customXml/item3.xml><?xml version="1.0" encoding="utf-8"?>
+<p:properties xmlns:p="http://schemas.microsoft.com/office/2006/metadata/properties" xmlns:xsi="http://www.w3.org/2001/XMLSchema-instance" xmlns:pc="http://schemas.microsoft.com/office/infopath/2007/PartnerControls">
+  <documentManagement>
+    <Notes xmlns="264067a4-6ff4-4005-95e6-13a3ef043fcd" xsi:nil="true"/>
+    <TaxCatchAll xmlns="3a89f2d8-658c-47d7-b899-3618a145c215" xsi:nil="true"/>
+    <lcf76f155ced4ddcb4097134ff3c332f xmlns="264067a4-6ff4-4005-95e6-13a3ef043fcd">
+      <Terms xmlns="http://schemas.microsoft.com/office/infopath/2007/PartnerControls"/>
+    </lcf76f155ced4ddcb4097134ff3c332f>
+  </documentManagement>
+</p:properties>
 </file>
 
-<file path=customXml/itemProps3.xml><?xml version="1.0" encoding="utf-8"?>
+<file path=customXml/itemProps1.xml><?xml version="1.0" encoding="utf-8"?>
 <ds:datastoreItem xmlns:ds="http://schemas.openxmlformats.org/officeDocument/2006/customXml" ds:itemID="{892B476E-7C4C-4711-8990-3F17E6139763}">
   <ds:schemaRefs>
     <ds:schemaRef ds:uri="http://schemas.microsoft.com/office/2006/metadata/contentType"/>
@@ -3467,4 +3988,23 @@
     <ds:schemaRef ds:uri="http://schemas.microsoft.com/internal/obd"/>
   </ds:schemaRefs>
 </ds:datastoreItem>
+</file>
+
+<file path=customXml/itemProps2.xml><?xml version="1.0" encoding="utf-8"?>
+<ds:datastoreItem xmlns:ds="http://schemas.openxmlformats.org/officeDocument/2006/customXml" ds:itemID="{142EF5A2-B102-444B-8CA7-573B2C834BF5}">
+  <ds:schemaRefs>
+    <ds:schemaRef ds:uri="http://schemas.microsoft.com/sharepoint/v3/contenttype/forms"/>
+  </ds:schemaRefs>
+</ds:datastoreItem>
+</file>
+
+<file path=customXml/itemProps3.xml><?xml version="1.0" encoding="utf-8"?>
+<ds:datastoreItem xmlns:ds="http://schemas.openxmlformats.org/officeDocument/2006/customXml" ds:itemID="{C3D5DD66-C842-49E7-9C9D-87B891B0110C}">
+  <ds:schemaRefs>
+    <ds:schemaRef ds:uri="http://schemas.microsoft.com/office/2006/metadata/properties"/>
+    <ds:schemaRef ds:uri="http://schemas.microsoft.com/office/infopath/2007/PartnerControls"/>
+    <ds:schemaRef ds:uri="264067a4-6ff4-4005-95e6-13a3ef043fcd"/>
+    <ds:schemaRef ds:uri="3a89f2d8-658c-47d7-b899-3618a145c215"/>
+  </ds:schemaRefs>
+</ds:datastoreItem>
 </file>
</xml_diff>

<commit_message>
Week 5 - Deliverable 2 Complete
</commit_message>
<xml_diff>
--- a/Logbook.docx
+++ b/Logbook.docx
@@ -1745,12 +1745,25 @@
           </w:p>
           <w:p>
             <w:pPr>
-              <w:rPr>
-                <w:b/>
-                <w:bCs/>
-                <w:color w:val="FF0000"/>
-              </w:rPr>
-            </w:pPr>
+              <w:pStyle w:val="ListParagraph"/>
+              <w:numPr>
+                <w:ilvl w:val="0"/>
+                <w:numId w:val="4"/>
+              </w:numPr>
+              <w:rPr>
+                <w:b/>
+                <w:bCs/>
+                <w:color w:val="FF0000"/>
+              </w:rPr>
+            </w:pPr>
+            <w:r>
+              <w:rPr>
+                <w:b/>
+                <w:bCs/>
+                <w:color w:val="FF0000"/>
+              </w:rPr>
+              <w:t>Further work on deliverable 2</w:t>
+            </w:r>
           </w:p>
         </w:tc>
       </w:tr>
@@ -1767,6 +1780,14 @@
                 <w:color w:val="FF0000"/>
               </w:rPr>
             </w:pPr>
+            <w:r>
+              <w:rPr>
+                <w:b/>
+                <w:bCs/>
+                <w:color w:val="FF0000"/>
+              </w:rPr>
+              <w:t>23/04/25</w:t>
+            </w:r>
           </w:p>
         </w:tc>
         <w:tc>
@@ -1781,6 +1802,110 @@
                 <w:color w:val="FF0000"/>
               </w:rPr>
             </w:pPr>
+            <w:r>
+              <w:rPr>
+                <w:b/>
+                <w:bCs/>
+                <w:color w:val="FF0000"/>
+              </w:rPr>
+              <w:t>Week 5 Workshop</w:t>
+            </w:r>
+          </w:p>
+          <w:p>
+            <w:pPr>
+              <w:pStyle w:val="ListParagraph"/>
+              <w:numPr>
+                <w:ilvl w:val="0"/>
+                <w:numId w:val="4"/>
+              </w:numPr>
+              <w:rPr>
+                <w:b/>
+                <w:bCs/>
+                <w:color w:val="FF0000"/>
+              </w:rPr>
+            </w:pPr>
+            <w:r>
+              <w:rPr>
+                <w:b/>
+                <w:bCs/>
+                <w:color w:val="FF0000"/>
+              </w:rPr>
+              <w:t>Further work on deliverable 2</w:t>
+            </w:r>
+          </w:p>
+          <w:p>
+            <w:pPr>
+              <w:pStyle w:val="ListParagraph"/>
+              <w:numPr>
+                <w:ilvl w:val="0"/>
+                <w:numId w:val="4"/>
+              </w:numPr>
+              <w:rPr>
+                <w:bCs/>
+                <w:color w:val="FF0000"/>
+                <w:lang w:val="en-AU"/>
+              </w:rPr>
+            </w:pPr>
+            <w:r>
+              <w:rPr>
+                <w:b/>
+                <w:bCs/>
+                <w:color w:val="FF0000"/>
+              </w:rPr>
+              <w:t xml:space="preserve">Investigated </w:t>
+            </w:r>
+            <w:r>
+              <w:rPr>
+                <w:bCs/>
+                <w:color w:val="FF0000"/>
+                <w:lang w:val="en-AU"/>
+              </w:rPr>
+              <w:t>AlAinSat-1</w:t>
+            </w:r>
+          </w:p>
+          <w:p>
+            <w:pPr>
+              <w:pStyle w:val="ListParagraph"/>
+              <w:numPr>
+                <w:ilvl w:val="0"/>
+                <w:numId w:val="4"/>
+              </w:numPr>
+              <w:rPr>
+                <w:b/>
+                <w:bCs/>
+                <w:color w:val="FF0000"/>
+              </w:rPr>
+            </w:pPr>
+            <w:r>
+              <w:rPr>
+                <w:b/>
+                <w:bCs/>
+                <w:color w:val="FF0000"/>
+              </w:rPr>
+              <w:t>Worked together with Thomas Unipan. Had him go over my design notes</w:t>
+            </w:r>
+          </w:p>
+          <w:p>
+            <w:pPr>
+              <w:pStyle w:val="ListParagraph"/>
+              <w:numPr>
+                <w:ilvl w:val="0"/>
+                <w:numId w:val="4"/>
+              </w:numPr>
+              <w:rPr>
+                <w:b/>
+                <w:bCs/>
+                <w:color w:val="FF0000"/>
+              </w:rPr>
+            </w:pPr>
+            <w:r>
+              <w:rPr>
+                <w:b/>
+                <w:bCs/>
+                <w:color w:val="FF0000"/>
+              </w:rPr>
+              <w:t>Investigated Greek cubesat</w:t>
+            </w:r>
           </w:p>
         </w:tc>
       </w:tr>
@@ -3708,6 +3833,27 @@
 </file>
 
 <file path=customXml/item1.xml><?xml version="1.0" encoding="utf-8"?>
+<p:properties xmlns:p="http://schemas.microsoft.com/office/2006/metadata/properties" xmlns:xsi="http://www.w3.org/2001/XMLSchema-instance" xmlns:pc="http://schemas.microsoft.com/office/infopath/2007/PartnerControls">
+  <documentManagement>
+    <Notes xmlns="264067a4-6ff4-4005-95e6-13a3ef043fcd" xsi:nil="true"/>
+    <TaxCatchAll xmlns="3a89f2d8-658c-47d7-b899-3618a145c215" xsi:nil="true"/>
+    <lcf76f155ced4ddcb4097134ff3c332f xmlns="264067a4-6ff4-4005-95e6-13a3ef043fcd">
+      <Terms xmlns="http://schemas.microsoft.com/office/infopath/2007/PartnerControls"/>
+    </lcf76f155ced4ddcb4097134ff3c332f>
+  </documentManagement>
+</p:properties>
+</file>
+
+<file path=customXml/item2.xml><?xml version="1.0" encoding="utf-8"?>
+<?mso-contentType ?>
+<FormTemplates xmlns="http://schemas.microsoft.com/sharepoint/v3/contenttype/forms">
+  <Display>DocumentLibraryForm</Display>
+  <Edit>DocumentLibraryForm</Edit>
+  <New>DocumentLibraryForm</New>
+</FormTemplates>
+</file>
+
+<file path=customXml/item3.xml><?xml version="1.0" encoding="utf-8"?>
 <ct:contentTypeSchema xmlns:ct="http://schemas.microsoft.com/office/2006/metadata/contentType" xmlns:ma="http://schemas.microsoft.com/office/2006/metadata/properties/metaAttributes" ct:_="" ma:_="" ma:contentTypeName="Document" ma:contentTypeID="0x01010032CC0C5FDACB5B4CBE558D041CB917A5" ma:contentTypeVersion="16" ma:contentTypeDescription="Create a new document." ma:contentTypeScope="" ma:versionID="d26a00d7dc3d2d574a033de7de6cf72b">
   <xsd:schema xmlns:xsd="http://www.w3.org/2001/XMLSchema" xmlns:xs="http://www.w3.org/2001/XMLSchema" xmlns:p="http://schemas.microsoft.com/office/2006/metadata/properties" xmlns:ns2="264067a4-6ff4-4005-95e6-13a3ef043fcd" xmlns:ns3="3a89f2d8-658c-47d7-b899-3618a145c215" targetNamespace="http://schemas.microsoft.com/office/2006/metadata/properties" ma:root="true" ma:fieldsID="51813dd405649e64fe93f2657bf428f1" ns2:_="" ns3:_="">
     <xsd:import namespace="264067a4-6ff4-4005-95e6-13a3ef043fcd"/>
@@ -3950,28 +4096,26 @@
 </ct:contentTypeSchema>
 </file>
 
-<file path=customXml/item2.xml><?xml version="1.0" encoding="utf-8"?>
-<?mso-contentType ?>
-<FormTemplates xmlns="http://schemas.microsoft.com/sharepoint/v3/contenttype/forms">
-  <Display>DocumentLibraryForm</Display>
-  <Edit>DocumentLibraryForm</Edit>
-  <New>DocumentLibraryForm</New>
-</FormTemplates>
+<file path=customXml/itemProps1.xml><?xml version="1.0" encoding="utf-8"?>
+<ds:datastoreItem xmlns:ds="http://schemas.openxmlformats.org/officeDocument/2006/customXml" ds:itemID="{C3D5DD66-C842-49E7-9C9D-87B891B0110C}">
+  <ds:schemaRefs>
+    <ds:schemaRef ds:uri="http://schemas.microsoft.com/office/2006/metadata/properties"/>
+    <ds:schemaRef ds:uri="http://schemas.microsoft.com/office/infopath/2007/PartnerControls"/>
+    <ds:schemaRef ds:uri="264067a4-6ff4-4005-95e6-13a3ef043fcd"/>
+    <ds:schemaRef ds:uri="3a89f2d8-658c-47d7-b899-3618a145c215"/>
+  </ds:schemaRefs>
+</ds:datastoreItem>
 </file>
 
-<file path=customXml/item3.xml><?xml version="1.0" encoding="utf-8"?>
-<p:properties xmlns:p="http://schemas.microsoft.com/office/2006/metadata/properties" xmlns:xsi="http://www.w3.org/2001/XMLSchema-instance" xmlns:pc="http://schemas.microsoft.com/office/infopath/2007/PartnerControls">
-  <documentManagement>
-    <Notes xmlns="264067a4-6ff4-4005-95e6-13a3ef043fcd" xsi:nil="true"/>
-    <TaxCatchAll xmlns="3a89f2d8-658c-47d7-b899-3618a145c215" xsi:nil="true"/>
-    <lcf76f155ced4ddcb4097134ff3c332f xmlns="264067a4-6ff4-4005-95e6-13a3ef043fcd">
-      <Terms xmlns="http://schemas.microsoft.com/office/infopath/2007/PartnerControls"/>
-    </lcf76f155ced4ddcb4097134ff3c332f>
-  </documentManagement>
-</p:properties>
+<file path=customXml/itemProps2.xml><?xml version="1.0" encoding="utf-8"?>
+<ds:datastoreItem xmlns:ds="http://schemas.openxmlformats.org/officeDocument/2006/customXml" ds:itemID="{142EF5A2-B102-444B-8CA7-573B2C834BF5}">
+  <ds:schemaRefs>
+    <ds:schemaRef ds:uri="http://schemas.microsoft.com/sharepoint/v3/contenttype/forms"/>
+  </ds:schemaRefs>
+</ds:datastoreItem>
 </file>
 
-<file path=customXml/itemProps1.xml><?xml version="1.0" encoding="utf-8"?>
+<file path=customXml/itemProps3.xml><?xml version="1.0" encoding="utf-8"?>
 <ds:datastoreItem xmlns:ds="http://schemas.openxmlformats.org/officeDocument/2006/customXml" ds:itemID="{892B476E-7C4C-4711-8990-3F17E6139763}">
   <ds:schemaRefs>
     <ds:schemaRef ds:uri="http://schemas.microsoft.com/office/2006/metadata/contentType"/>
@@ -3988,23 +4132,4 @@
     <ds:schemaRef ds:uri="http://schemas.microsoft.com/internal/obd"/>
   </ds:schemaRefs>
 </ds:datastoreItem>
-</file>
-
-<file path=customXml/itemProps2.xml><?xml version="1.0" encoding="utf-8"?>
-<ds:datastoreItem xmlns:ds="http://schemas.openxmlformats.org/officeDocument/2006/customXml" ds:itemID="{142EF5A2-B102-444B-8CA7-573B2C834BF5}">
-  <ds:schemaRefs>
-    <ds:schemaRef ds:uri="http://schemas.microsoft.com/sharepoint/v3/contenttype/forms"/>
-  </ds:schemaRefs>
-</ds:datastoreItem>
-</file>
-
-<file path=customXml/itemProps3.xml><?xml version="1.0" encoding="utf-8"?>
-<ds:datastoreItem xmlns:ds="http://schemas.openxmlformats.org/officeDocument/2006/customXml" ds:itemID="{C3D5DD66-C842-49E7-9C9D-87B891B0110C}">
-  <ds:schemaRefs>
-    <ds:schemaRef ds:uri="http://schemas.microsoft.com/office/2006/metadata/properties"/>
-    <ds:schemaRef ds:uri="http://schemas.microsoft.com/office/infopath/2007/PartnerControls"/>
-    <ds:schemaRef ds:uri="264067a4-6ff4-4005-95e6-13a3ef043fcd"/>
-    <ds:schemaRef ds:uri="3a89f2d8-658c-47d7-b899-3618a145c215"/>
-  </ds:schemaRefs>
-</ds:datastoreItem>
 </file>
</xml_diff>